<commit_message>
Updates to the home folder path
</commit_message>
<xml_diff>
--- a/Script Dcoumentation/This PowerShell script aims to monitor the status of network devices in a Meraki network and switch between two different network paths.docx
+++ b/Script Dcoumentation/This PowerShell script aims to monitor the status of network devices in a Meraki network and switch between two different network paths.docx
@@ -94,7 +94,7 @@
                     <pic:cNvPicPr/>
                   </pic:nvPicPr>
                   <pic:blipFill>
-                    <a:blip r:embed="rId5"/>
+                    <a:blip r:embed="rId4"/>
                     <a:stretch>
                       <a:fillRect/>
                     </a:stretch>
@@ -158,7 +158,7 @@
                     <pic:cNvPicPr/>
                   </pic:nvPicPr>
                   <pic:blipFill>
-                    <a:blip r:embed="rId6"/>
+                    <a:blip r:embed="rId5"/>
                     <a:stretch>
                       <a:fillRect/>
                     </a:stretch>
@@ -269,7 +269,7 @@
                     <pic:cNvPicPr/>
                   </pic:nvPicPr>
                   <pic:blipFill>
-                    <a:blip r:embed="rId7"/>
+                    <a:blip r:embed="rId6"/>
                     <a:stretch>
                       <a:fillRect/>
                     </a:stretch>
@@ -492,7 +492,7 @@
                     <pic:cNvPicPr/>
                   </pic:nvPicPr>
                   <pic:blipFill>
-                    <a:blip r:embed="rId8"/>
+                    <a:blip r:embed="rId7"/>
                     <a:stretch>
                       <a:fillRect/>
                     </a:stretch>
@@ -728,7 +728,7 @@
                     <pic:cNvPicPr/>
                   </pic:nvPicPr>
                   <pic:blipFill>
-                    <a:blip r:embed="rId9"/>
+                    <a:blip r:embed="rId8"/>
                     <a:stretch>
                       <a:fillRect/>
                     </a:stretch>
@@ -895,7 +895,7 @@
                     <pic:cNvPicPr/>
                   </pic:nvPicPr>
                   <pic:blipFill>
-                    <a:blip r:embed="rId10"/>
+                    <a:blip r:embed="rId9"/>
                     <a:stretch>
                       <a:fillRect/>
                     </a:stretch>
@@ -1056,7 +1056,7 @@
                     <pic:cNvPicPr/>
                   </pic:nvPicPr>
                   <pic:blipFill>
-                    <a:blip r:embed="rId11"/>
+                    <a:blip r:embed="rId10"/>
                     <a:stretch>
                       <a:fillRect/>
                     </a:stretch>
@@ -1352,7 +1352,7 @@
                     <pic:cNvPicPr/>
                   </pic:nvPicPr>
                   <pic:blipFill>
-                    <a:blip r:embed="rId12"/>
+                    <a:blip r:embed="rId11"/>
                     <a:stretch>
                       <a:fillRect/>
                     </a:stretch>
@@ -1509,7 +1509,7 @@
                     <pic:cNvPicPr/>
                   </pic:nvPicPr>
                   <pic:blipFill>
-                    <a:blip r:embed="rId13"/>
+                    <a:blip r:embed="rId12"/>
                     <a:stretch>
                       <a:fillRect/>
                     </a:stretch>
@@ -1735,7 +1735,7 @@
                     <pic:cNvPicPr/>
                   </pic:nvPicPr>
                   <pic:blipFill>
-                    <a:blip r:embed="rId14"/>
+                    <a:blip r:embed="rId13"/>
                     <a:stretch>
                       <a:fillRect/>
                     </a:stretch>
@@ -1952,7 +1952,7 @@
                     </pic:cNvPicPr>
                   </pic:nvPicPr>
                   <pic:blipFill>
-                    <a:blip r:embed="rId15">
+                    <a:blip r:embed="rId14">
                       <a:extLst>
                         <a:ext uri="{28A0092B-C50C-407E-A947-70E740481C1C}">
                           <a14:useLocalDpi xmlns:a14="http://schemas.microsoft.com/office/drawing/2010/main" val="0"/>
@@ -2270,7 +2270,7 @@
                     <pic:cNvPicPr/>
                   </pic:nvPicPr>
                   <pic:blipFill>
-                    <a:blip r:embed="rId16"/>
+                    <a:blip r:embed="rId15"/>
                     <a:stretch>
                       <a:fillRect/>
                     </a:stretch>
@@ -2344,15 +2344,23 @@
           <w:sz w:val="24"/>
           <w:szCs w:val="24"/>
         </w:rPr>
-        <w:t xml:space="preserve"> loop is used </w:t>
-      </w:r>
-      <w:r>
-        <w:rPr>
-          <w:rFonts w:ascii="Times New Roman" w:hAnsi="Times New Roman" w:cs="Times New Roman"/>
-          <w:sz w:val="24"/>
-          <w:szCs w:val="24"/>
-        </w:rPr>
-        <w:t>to continuously monitor the original path's availability</w:t>
+        <w:t xml:space="preserve"> loop </w:t>
+      </w:r>
+      <w:r>
+        <w:rPr>
+          <w:rFonts w:ascii="Times New Roman" w:hAnsi="Times New Roman" w:cs="Times New Roman"/>
+          <w:sz w:val="24"/>
+          <w:szCs w:val="24"/>
+        </w:rPr>
+        <w:t>continuously monitors</w:t>
+      </w:r>
+      <w:r>
+        <w:rPr>
+          <w:rFonts w:ascii="Times New Roman" w:hAnsi="Times New Roman" w:cs="Times New Roman"/>
+          <w:sz w:val="24"/>
+          <w:szCs w:val="24"/>
+        </w:rPr>
+        <w:t xml:space="preserve"> the original path's availability</w:t>
       </w:r>
       <w:r>
         <w:rPr>
@@ -2455,7 +2463,7 @@
                     <pic:cNvPicPr/>
                   </pic:nvPicPr>
                   <pic:blipFill>
-                    <a:blip r:embed="rId17"/>
+                    <a:blip r:embed="rId16"/>
                     <a:stretch>
                       <a:fillRect/>
                     </a:stretch>
@@ -2632,7 +2640,7 @@
                     <pic:cNvPicPr/>
                   </pic:nvPicPr>
                   <pic:blipFill>
-                    <a:blip r:embed="rId18"/>
+                    <a:blip r:embed="rId17"/>
                     <a:stretch>
                       <a:fillRect/>
                     </a:stretch>
@@ -2859,7 +2867,7 @@
                     <pic:cNvPicPr/>
                   </pic:nvPicPr>
                   <pic:blipFill>
-                    <a:blip r:embed="rId19"/>
+                    <a:blip r:embed="rId18"/>
                     <a:stretch>
                       <a:fillRect/>
                     </a:stretch>
@@ -3010,7 +3018,7 @@
                     <pic:cNvPicPr/>
                   </pic:nvPicPr>
                   <pic:blipFill>
-                    <a:blip r:embed="rId20"/>
+                    <a:blip r:embed="rId19"/>
                     <a:stretch>
                       <a:fillRect/>
                     </a:stretch>
@@ -3095,10 +3103,6 @@
     </w:sectPr>
   </w:body>
 </w:document>
-</file>
-
-<file path=word/numbering.xml><?xml version="1.0" encoding="utf-8"?>
-<w:numbering xmlns:wpc="http://schemas.microsoft.com/office/word/2010/wordprocessingCanvas" xmlns:cx="http://schemas.microsoft.com/office/drawing/2014/chartex" xmlns:cx1="http://schemas.microsoft.com/office/drawing/2015/9/8/chartex" xmlns:cx2="http://schemas.microsoft.com/office/drawing/2015/10/21/chartex" xmlns:cx3="http://schemas.microsoft.com/office/drawing/2016/5/9/chartex" xmlns:cx4="http://schemas.microsoft.com/office/drawing/2016/5/10/chartex" xmlns:cx5="http://schemas.microsoft.com/office/drawing/2016/5/11/chartex" xmlns:cx6="http://schemas.microsoft.com/office/drawing/2016/5/12/chartex" xmlns:cx7="http://schemas.microsoft.com/office/drawing/2016/5/13/chartex" xmlns:cx8="http://schemas.microsoft.com/office/drawing/2016/5/14/chartex" xmlns:mc="http://schemas.openxmlformats.org/markup-compatibility/2006" xmlns:aink="http://schemas.microsoft.com/office/drawing/2016/ink" xmlns:am3d="http://schemas.microsoft.com/office/drawing/2017/model3d" xmlns:o="urn:schemas-microsoft-com:office:office" xmlns:oel="http://schemas.microsoft.com/office/2019/extlst" xmlns:r="http://schemas.openxmlformats.org/officeDocument/2006/relationships" xmlns:m="http://schemas.openxmlformats.org/officeDocument/2006/math" xmlns:v="urn:schemas-microsoft-com:vml" xmlns:wp14="http://schemas.microsoft.com/office/word/2010/wordprocessingDrawing" xmlns:wp="http://schemas.openxmlformats.org/drawingml/2006/wordprocessingDrawing" xmlns:w10="urn:schemas-microsoft-com:office:word" xmlns:w="http://schemas.openxmlformats.org/wordprocessingml/2006/main" xmlns:w14="http://schemas.microsoft.com/office/word/2010/wordml" xmlns:w15="http://schemas.microsoft.com/office/word/2012/wordml" xmlns:w16cex="http://schemas.microsoft.com/office/word/2018/wordml/cex" xmlns:w16cid="http://schemas.microsoft.com/office/word/2016/wordml/cid" xmlns:w16="http://schemas.microsoft.com/office/word/2018/wordml" xmlns:w16du="http://schemas.microsoft.com/office/word/2023/wordml/word16du" xmlns:w16sdtdh="http://schemas.microsoft.com/office/word/2020/wordml/sdtdatahash" xmlns:w16se="http://schemas.microsoft.com/office/word/2015/wordml/symex" xmlns:wpg="http://schemas.microsoft.com/office/word/2010/wordprocessingGroup" xmlns:wpi="http://schemas.microsoft.com/office/word/2010/wordprocessingInk" xmlns:wne="http://schemas.microsoft.com/office/word/2006/wordml" xmlns:wps="http://schemas.microsoft.com/office/word/2010/wordprocessingShape" mc:Ignorable="w14 w15 w16se w16cid w16 w16cex w16sdtdh wp14"/>
 </file>
 
 <file path=word/styles.xml><?xml version="1.0" encoding="utf-8"?>

</xml_diff>